<commit_message>
Changes to Matt's version of interference lab.  (Jerry's version not changed.)
I have integrated the use of a Mathematica simulation into the lab to help students visualize constructive and destructive interference for either two slits, or up to 5 slits.  Also, responding to Jack, who does not want to include a derivation of d*sin \theta = m \lambda in the lab, I have separated that part out into its own section (Activity 3), making it easier to skip.
I also added two figures to the first activity, showing the corpuscular theory, and made minor improvements to several other figures.  I turned one figure into a color figure, because I thought it helped a lot.
</commit_message>
<xml_diff>
--- a/StudentGuideModule2/interference_of_light/apparatus.docx
+++ b/StudentGuideModule2/interference_of_light/apparatus.docx
@@ -21,253 +21,246 @@
           <w:szCs w:val="24"/>
         </w:rPr>
         <mc:AlternateContent>
-          <mc:Choice Requires="wpg">
+          <mc:Choice Requires="wps">
             <w:drawing>
-              <wp:anchor distT="0" distB="0" distL="114300" distR="114300" simplePos="0" relativeHeight="251841024" behindDoc="0" locked="0" layoutInCell="1" allowOverlap="1">
+              <wp:anchor distT="0" distB="0" distL="114300" distR="114300" simplePos="0" relativeHeight="251669504" behindDoc="0" locked="0" layoutInCell="1" allowOverlap="1" wp14:anchorId="63AA9C64" wp14:editId="233EA396">
                 <wp:simplePos x="0" y="0"/>
                 <wp:positionH relativeFrom="column">
-                  <wp:posOffset>4614333</wp:posOffset>
+                  <wp:posOffset>782955</wp:posOffset>
                 </wp:positionH>
                 <wp:positionV relativeFrom="paragraph">
-                  <wp:posOffset>960967</wp:posOffset>
+                  <wp:posOffset>1534795</wp:posOffset>
                 </wp:positionV>
-                <wp:extent cx="859155" cy="393700"/>
-                <wp:effectExtent l="0" t="0" r="0" b="6350"/>
+                <wp:extent cx="880745" cy="0"/>
+                <wp:effectExtent l="0" t="76200" r="33655" b="95250"/>
                 <wp:wrapNone/>
-                <wp:docPr id="88" name="rail stop"/>
+                <wp:docPr id="7" name="Straight Arrow Connector 7"/>
                 <wp:cNvGraphicFramePr/>
                 <a:graphic xmlns:a="http://schemas.openxmlformats.org/drawingml/2006/main">
-                  <a:graphicData uri="http://schemas.microsoft.com/office/word/2010/wordprocessingGroup">
-                    <wpg:wgp>
-                      <wpg:cNvGrpSpPr/>
-                      <wpg:grpSpPr>
+                  <a:graphicData uri="http://schemas.microsoft.com/office/word/2010/wordprocessingShape">
+                    <wps:wsp>
+                      <wps:cNvCnPr/>
+                      <wps:spPr>
                         <a:xfrm>
                           <a:off x="0" y="0"/>
-                          <a:ext cx="859155" cy="393700"/>
-                          <a:chOff x="376766" y="198966"/>
-                          <a:chExt cx="859367" cy="393700"/>
+                          <a:ext cx="880745" cy="0"/>
                         </a:xfrm>
-                      </wpg:grpSpPr>
-                      <wps:wsp>
-                        <wps:cNvPr id="1" name="Rectangle 1"/>
-                        <wps:cNvSpPr/>
-                        <wps:spPr>
-                          <a:xfrm>
-                            <a:off x="1083733" y="317500"/>
-                            <a:ext cx="152400" cy="177588"/>
-                          </a:xfrm>
-                          <a:prstGeom prst="rect">
-                            <a:avLst/>
-                          </a:prstGeom>
+                        <a:prstGeom prst="straightConnector1">
+                          <a:avLst/>
+                        </a:prstGeom>
+                        <a:ln>
                           <a:solidFill>
                             <a:schemeClr val="tx1"/>
                           </a:solidFill>
-                          <a:ln>
-                            <a:noFill/>
-                          </a:ln>
-                        </wps:spPr>
-                        <wps:style>
-                          <a:lnRef idx="2">
-                            <a:schemeClr val="accent1">
-                              <a:shade val="50000"/>
-                            </a:schemeClr>
-                          </a:lnRef>
-                          <a:fillRef idx="1">
-                            <a:schemeClr val="accent1"/>
-                          </a:fillRef>
-                          <a:effectRef idx="0">
-                            <a:schemeClr val="accent1"/>
-                          </a:effectRef>
-                          <a:fontRef idx="minor">
-                            <a:schemeClr val="lt1"/>
-                          </a:fontRef>
-                        </wps:style>
-                        <wps:bodyPr rot="0" spcFirstLastPara="0" vertOverflow="overflow" horzOverflow="overflow" vert="horz" wrap="square" lIns="91440" tIns="45720" rIns="91440" bIns="45720" numCol="1" spcCol="0" rtlCol="0" fromWordArt="0" anchor="ctr" anchorCtr="0" forceAA="0" compatLnSpc="1">
-                          <a:prstTxWarp prst="textNoShape">
-                            <a:avLst/>
-                          </a:prstTxWarp>
-                          <a:noAutofit/>
-                        </wps:bodyPr>
-                      </wps:wsp>
-                      <wpg:grpSp>
-                        <wpg:cNvPr id="4" name="Group 4"/>
-                        <wpg:cNvGrpSpPr/>
-                        <wpg:grpSpPr>
-                          <a:xfrm>
-                            <a:off x="1037167" y="372534"/>
-                            <a:ext cx="68580" cy="55245"/>
-                            <a:chOff x="0" y="0"/>
-                            <a:chExt cx="68580" cy="55245"/>
-                          </a:xfrm>
-                        </wpg:grpSpPr>
-                        <wps:wsp>
-                          <wps:cNvPr id="5" name="Straight Connector 5"/>
-                          <wps:cNvCnPr/>
-                          <wps:spPr>
-                            <a:xfrm>
-                              <a:off x="0" y="0"/>
-                              <a:ext cx="0" cy="55245"/>
-                            </a:xfrm>
-                            <a:prstGeom prst="line">
-                              <a:avLst/>
-                            </a:prstGeom>
-                            <a:ln w="19050">
-                              <a:solidFill>
-                                <a:schemeClr val="tx1"/>
-                              </a:solidFill>
-                            </a:ln>
-                          </wps:spPr>
-                          <wps:style>
-                            <a:lnRef idx="1">
-                              <a:schemeClr val="accent1"/>
-                            </a:lnRef>
-                            <a:fillRef idx="0">
-                              <a:schemeClr val="accent1"/>
-                            </a:fillRef>
-                            <a:effectRef idx="0">
-                              <a:schemeClr val="accent1"/>
-                            </a:effectRef>
-                            <a:fontRef idx="minor">
-                              <a:schemeClr val="tx1"/>
-                            </a:fontRef>
-                          </wps:style>
-                          <wps:bodyPr/>
-                        </wps:wsp>
-                        <wps:wsp>
-                          <wps:cNvPr id="6" name="Straight Connector 6"/>
-                          <wps:cNvCnPr/>
-                          <wps:spPr>
-                            <a:xfrm>
-                              <a:off x="0" y="29028"/>
-                              <a:ext cx="68580" cy="0"/>
-                            </a:xfrm>
-                            <a:prstGeom prst="line">
-                              <a:avLst/>
-                            </a:prstGeom>
-                            <a:ln w="19050">
-                              <a:solidFill>
-                                <a:schemeClr val="tx1"/>
-                              </a:solidFill>
-                            </a:ln>
-                          </wps:spPr>
-                          <wps:style>
-                            <a:lnRef idx="1">
-                              <a:schemeClr val="accent1"/>
-                            </a:lnRef>
-                            <a:fillRef idx="0">
-                              <a:schemeClr val="accent1"/>
-                            </a:fillRef>
-                            <a:effectRef idx="0">
-                              <a:schemeClr val="accent1"/>
-                            </a:effectRef>
-                            <a:fontRef idx="minor">
-                              <a:schemeClr val="tx1"/>
-                            </a:fontRef>
-                          </wps:style>
-                          <wps:bodyPr/>
-                        </wps:wsp>
-                      </wpg:grpSp>
-                      <wps:wsp>
-                        <wps:cNvPr id="84" name="Straight Connector 84"/>
-                        <wps:cNvCnPr>
-                          <a:endCxn id="86" idx="3"/>
-                        </wps:cNvCnPr>
-                        <wps:spPr>
-                          <a:xfrm flipH="1" flipV="1">
-                            <a:off x="705113" y="395816"/>
-                            <a:ext cx="454627" cy="69641"/>
-                          </a:xfrm>
-                          <a:prstGeom prst="line">
-                            <a:avLst/>
-                          </a:prstGeom>
-                          <a:ln w="6350">
-                            <a:solidFill>
-                              <a:schemeClr val="tx1"/>
-                            </a:solidFill>
-                          </a:ln>
-                        </wps:spPr>
-                        <wps:style>
-                          <a:lnRef idx="1">
-                            <a:schemeClr val="accent1"/>
-                          </a:lnRef>
-                          <a:fillRef idx="0">
-                            <a:schemeClr val="accent1"/>
-                          </a:fillRef>
-                          <a:effectRef idx="0">
-                            <a:schemeClr val="accent1"/>
-                          </a:effectRef>
-                          <a:fontRef idx="minor">
+                          <a:tailEnd type="arrow" w="sm" len="sm"/>
+                        </a:ln>
+                      </wps:spPr>
+                      <wps:style>
+                        <a:lnRef idx="1">
+                          <a:schemeClr val="accent1"/>
+                        </a:lnRef>
+                        <a:fillRef idx="0">
+                          <a:schemeClr val="accent1"/>
+                        </a:fillRef>
+                        <a:effectRef idx="0">
+                          <a:schemeClr val="accent1"/>
+                        </a:effectRef>
+                        <a:fontRef idx="minor">
+                          <a:schemeClr val="tx1"/>
+                        </a:fontRef>
+                      </wps:style>
+                      <wps:bodyPr/>
+                    </wps:wsp>
+                  </a:graphicData>
+                </a:graphic>
+              </wp:anchor>
+            </w:drawing>
+          </mc:Choice>
+          <mc:Fallback>
+            <w:pict>
+              <v:shapetype w14:anchorId="33C7785F" id="_x0000_t32" coordsize="21600,21600" o:spt="32" o:oned="t" path="m,l21600,21600e" filled="f">
+                <v:path arrowok="t" fillok="f" o:connecttype="none"/>
+                <o:lock v:ext="edit" shapetype="t"/>
+              </v:shapetype>
+              <v:shape id="Straight Arrow Connector 7" o:spid="_x0000_s1026" type="#_x0000_t32" style="position:absolute;margin-left:61.65pt;margin-top:120.85pt;width:69.35pt;height:0;z-index:251669504;visibility:visible;mso-wrap-style:square;mso-wrap-distance-left:9pt;mso-wrap-distance-top:0;mso-wrap-distance-right:9pt;mso-wrap-distance-bottom:0;mso-position-horizontal:absolute;mso-position-horizontal-relative:text;mso-position-vertical:absolute;mso-position-vertical-relative:text" o:gfxdata="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" strokecolor="black [3213]">
+                <v:stroke endarrow="open" endarrowwidth="narrow" endarrowlength="short"/>
+              </v:shape>
+            </w:pict>
+          </mc:Fallback>
+        </mc:AlternateContent>
+      </w:r>
+      <w:r>
+        <w:rPr>
+          <w:rFonts w:ascii="Times New Roman" w:hAnsi="Times New Roman" w:cs="Times New Roman"/>
+          <w:noProof/>
+          <w:sz w:val="24"/>
+          <w:szCs w:val="24"/>
+        </w:rPr>
+        <mc:AlternateContent>
+          <mc:Choice Requires="wps">
+            <w:drawing>
+              <wp:anchor distT="0" distB="0" distL="114300" distR="114300" simplePos="0" relativeHeight="251667456" behindDoc="0" locked="0" layoutInCell="1" allowOverlap="1" wp14:anchorId="63AA9C64" wp14:editId="233EA396">
+                <wp:simplePos x="0" y="0"/>
+                <wp:positionH relativeFrom="column">
+                  <wp:posOffset>782955</wp:posOffset>
+                </wp:positionH>
+                <wp:positionV relativeFrom="paragraph">
+                  <wp:posOffset>1702435</wp:posOffset>
+                </wp:positionV>
+                <wp:extent cx="880745" cy="0"/>
+                <wp:effectExtent l="0" t="76200" r="33655" b="95250"/>
+                <wp:wrapNone/>
+                <wp:docPr id="3" name="Straight Arrow Connector 3"/>
+                <wp:cNvGraphicFramePr/>
+                <a:graphic xmlns:a="http://schemas.openxmlformats.org/drawingml/2006/main">
+                  <a:graphicData uri="http://schemas.microsoft.com/office/word/2010/wordprocessingShape">
+                    <wps:wsp>
+                      <wps:cNvCnPr/>
+                      <wps:spPr>
+                        <a:xfrm>
+                          <a:off x="0" y="0"/>
+                          <a:ext cx="880745" cy="0"/>
+                        </a:xfrm>
+                        <a:prstGeom prst="straightConnector1">
+                          <a:avLst/>
+                        </a:prstGeom>
+                        <a:ln>
+                          <a:solidFill>
                             <a:schemeClr val="tx1"/>
-                          </a:fontRef>
-                        </wps:style>
-                        <wps:bodyPr/>
-                      </wps:wsp>
-                      <wps:wsp>
-                        <wps:cNvPr id="86" name="Text Box 86"/>
-                        <wps:cNvSpPr txBox="1"/>
-                        <wps:spPr>
-                          <a:xfrm>
-                            <a:off x="376766" y="198966"/>
-                            <a:ext cx="328347" cy="393700"/>
-                          </a:xfrm>
-                          <a:prstGeom prst="rect">
-                            <a:avLst/>
-                          </a:prstGeom>
+                          </a:solidFill>
+                          <a:tailEnd type="arrow" w="sm" len="sm"/>
+                        </a:ln>
+                      </wps:spPr>
+                      <wps:style>
+                        <a:lnRef idx="1">
+                          <a:schemeClr val="accent1"/>
+                        </a:lnRef>
+                        <a:fillRef idx="0">
+                          <a:schemeClr val="accent1"/>
+                        </a:fillRef>
+                        <a:effectRef idx="0">
+                          <a:schemeClr val="accent1"/>
+                        </a:effectRef>
+                        <a:fontRef idx="minor">
+                          <a:schemeClr val="tx1"/>
+                        </a:fontRef>
+                      </wps:style>
+                      <wps:bodyPr/>
+                    </wps:wsp>
+                  </a:graphicData>
+                </a:graphic>
+              </wp:anchor>
+            </w:drawing>
+          </mc:Choice>
+          <mc:Fallback>
+            <w:pict>
+              <v:shape w14:anchorId="527BD701" id="Straight Arrow Connector 3" o:spid="_x0000_s1026" type="#_x0000_t32" style="position:absolute;margin-left:61.65pt;margin-top:134.05pt;width:69.35pt;height:0;z-index:251667456;visibility:visible;mso-wrap-style:square;mso-wrap-distance-left:9pt;mso-wrap-distance-top:0;mso-wrap-distance-right:9pt;mso-wrap-distance-bottom:0;mso-position-horizontal:absolute;mso-position-horizontal-relative:text;mso-position-vertical:absolute;mso-position-vertical-relative:text" o:gfxdata="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" strokecolor="black [3213]">
+                <v:stroke endarrow="open" endarrowwidth="narrow" endarrowlength="short"/>
+              </v:shape>
+            </w:pict>
+          </mc:Fallback>
+        </mc:AlternateContent>
+      </w:r>
+      <w:r>
+        <w:rPr>
+          <w:rFonts w:ascii="Times New Roman" w:hAnsi="Times New Roman" w:cs="Times New Roman"/>
+          <w:noProof/>
+          <w:sz w:val="24"/>
+          <w:szCs w:val="24"/>
+        </w:rPr>
+        <mc:AlternateContent>
+          <mc:Choice Requires="wps">
+            <w:drawing>
+              <wp:anchor distT="0" distB="0" distL="114300" distR="114300" simplePos="0" relativeHeight="251653120" behindDoc="0" locked="0" layoutInCell="1" allowOverlap="1" wp14:anchorId="4CAA7BD7" wp14:editId="435DBB40">
+                <wp:simplePos x="0" y="0"/>
+                <wp:positionH relativeFrom="column">
+                  <wp:posOffset>958850</wp:posOffset>
+                </wp:positionH>
+                <wp:positionV relativeFrom="paragraph">
+                  <wp:posOffset>1122643</wp:posOffset>
+                </wp:positionV>
+                <wp:extent cx="506730" cy="417830"/>
+                <wp:effectExtent l="0" t="0" r="7620" b="1270"/>
+                <wp:wrapNone/>
+                <wp:docPr id="134" name="Text Box 134"/>
+                <wp:cNvGraphicFramePr/>
+                <a:graphic xmlns:a="http://schemas.openxmlformats.org/drawingml/2006/main">
+                  <a:graphicData uri="http://schemas.microsoft.com/office/word/2010/wordprocessingShape">
+                    <wps:wsp>
+                      <wps:cNvSpPr txBox="1"/>
+                      <wps:spPr>
+                        <a:xfrm>
+                          <a:off x="0" y="0"/>
+                          <a:ext cx="506730" cy="417830"/>
+                        </a:xfrm>
+                        <a:prstGeom prst="rect">
+                          <a:avLst/>
+                        </a:prstGeom>
+                        <a:noFill/>
+                        <a:ln w="6350">
                           <a:noFill/>
-                          <a:ln w="6350">
-                            <a:noFill/>
-                          </a:ln>
-                          <a:effectLst/>
-                        </wps:spPr>
-                        <wps:style>
-                          <a:lnRef idx="0">
-                            <a:schemeClr val="accent1"/>
-                          </a:lnRef>
-                          <a:fillRef idx="0">
-                            <a:schemeClr val="accent1"/>
-                          </a:fillRef>
-                          <a:effectRef idx="0">
-                            <a:schemeClr val="accent1"/>
-                          </a:effectRef>
-                          <a:fontRef idx="minor">
-                            <a:schemeClr val="dk1"/>
-                          </a:fontRef>
-                        </wps:style>
-                        <wps:txbx>
-                          <w:txbxContent>
-                            <w:p>
-                              <w:pPr>
-                                <w:spacing w:after="0" w:line="216" w:lineRule="auto"/>
-                                <w:jc w:val="center"/>
-                                <w:rPr>
-                                  <w:sz w:val="18"/>
-                                </w:rPr>
-                              </w:pPr>
-                              <w:proofErr w:type="gramStart"/>
-                              <w:r>
-                                <w:rPr>
-                                  <w:sz w:val="18"/>
-                                </w:rPr>
-                                <w:t>rail</w:t>
-                              </w:r>
-                              <w:proofErr w:type="gramEnd"/>
-                              <w:r>
-                                <w:rPr>
-                                  <w:sz w:val="18"/>
-                                </w:rPr>
-                                <w:t xml:space="preserve"> stop</w:t>
-                              </w:r>
-                            </w:p>
-                          </w:txbxContent>
-                        </wps:txbx>
-                        <wps:bodyPr rot="0" spcFirstLastPara="0" vertOverflow="overflow" horzOverflow="overflow" vert="horz" wrap="square" lIns="0" tIns="45720" rIns="0" bIns="45720" numCol="1" spcCol="0" rtlCol="0" fromWordArt="0" anchor="t" anchorCtr="0" forceAA="0" compatLnSpc="1">
-                          <a:prstTxWarp prst="textNoShape">
-                            <a:avLst/>
-                          </a:prstTxWarp>
-                          <a:noAutofit/>
-                        </wps:bodyPr>
-                      </wps:wsp>
-                    </wpg:wgp>
+                        </a:ln>
+                        <a:effectLst/>
+                      </wps:spPr>
+                      <wps:style>
+                        <a:lnRef idx="0">
+                          <a:schemeClr val="accent1"/>
+                        </a:lnRef>
+                        <a:fillRef idx="0">
+                          <a:schemeClr val="accent1"/>
+                        </a:fillRef>
+                        <a:effectRef idx="0">
+                          <a:schemeClr val="accent1"/>
+                        </a:effectRef>
+                        <a:fontRef idx="minor">
+                          <a:schemeClr val="dk1"/>
+                        </a:fontRef>
+                      </wps:style>
+                      <wps:txbx>
+                        <w:txbxContent>
+                          <w:p>
+                            <w:pPr>
+                              <w:spacing w:after="0" w:line="240" w:lineRule="auto"/>
+                              <w:jc w:val="center"/>
+                              <w:rPr>
+                                <w:sz w:val="18"/>
+                              </w:rPr>
+                            </w:pPr>
+                            <w:proofErr w:type="gramStart"/>
+                            <w:r>
+                              <w:rPr>
+                                <w:sz w:val="18"/>
+                              </w:rPr>
+                              <w:t>incident</w:t>
+                            </w:r>
+                            <w:proofErr w:type="gramEnd"/>
+                          </w:p>
+                          <w:p>
+                            <w:pPr>
+                              <w:spacing w:after="0" w:line="240" w:lineRule="auto"/>
+                              <w:jc w:val="center"/>
+                              <w:rPr>
+                                <w:sz w:val="18"/>
+                              </w:rPr>
+                            </w:pPr>
+                            <w:proofErr w:type="gramStart"/>
+                            <w:r>
+                              <w:rPr>
+                                <w:sz w:val="18"/>
+                              </w:rPr>
+                              <w:t>beam</w:t>
+                            </w:r>
+                            <w:proofErr w:type="gramEnd"/>
+                          </w:p>
+                        </w:txbxContent>
+                      </wps:txbx>
+                      <wps:bodyPr rot="0" spcFirstLastPara="0" vertOverflow="overflow" horzOverflow="overflow" vert="horz" wrap="square" lIns="0" tIns="45720" rIns="0" bIns="45720" numCol="1" spcCol="0" rtlCol="0" fromWordArt="0" anchor="b" anchorCtr="0" forceAA="0" compatLnSpc="1">
+                        <a:prstTxWarp prst="textNoShape">
+                          <a:avLst/>
+                        </a:prstTxWarp>
+                        <a:noAutofit/>
+                      </wps:bodyPr>
+                    </wps:wsp>
                   </a:graphicData>
                 </a:graphic>
                 <wp14:sizeRelH relativeFrom="margin">
@@ -281,47 +274,50 @@
           </mc:Choice>
           <mc:Fallback>
             <w:pict>
-              <v:group id="rail stop" o:spid="_x0000_s1026" style="position:absolute;margin-left:363.35pt;margin-top:75.65pt;width:67.65pt;height:31pt;z-index:251841024;mso-width-relative:margin;mso-height-relative:margin" coordorigin="3767,1989" coordsize="8593,3937" o:gfxdata="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">
-                <v:rect id="Rectangle 1" o:spid="_x0000_s1027" style="position:absolute;left:10837;top:3175;width:1524;height:1775;visibility:visible;mso-wrap-style:square;v-text-anchor:middle" o:gfxdata="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" fillcolor="black [3213]" stroked="f" strokeweight="2pt"/>
-                <v:group id="Group 4" o:spid="_x0000_s1028" style="position:absolute;left:10371;top:3725;width:686;height:552" coordsize="68580,55245" o:gfxdata="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">
-                  <v:line id="Straight Connector 5" o:spid="_x0000_s1029" style="position:absolute;visibility:visible;mso-wrap-style:square" from="0,0" to="0,55245" o:connectortype="straight" o:gfxdata="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" strokecolor="black [3213]" strokeweight="1.5pt"/>
-                  <v:line id="Straight Connector 6" o:spid="_x0000_s1030" style="position:absolute;visibility:visible;mso-wrap-style:square" from="0,29028" to="68580,29028" o:connectortype="straight" o:gfxdata="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" strokecolor="black [3213]" strokeweight="1.5pt"/>
-                </v:group>
-                <v:line id="Straight Connector 84" o:spid="_x0000_s1031" style="position:absolute;flip:x y;visibility:visible;mso-wrap-style:square" from="7051,3958" to="11597,4654" o:connectortype="straight" o:gfxdata="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" strokecolor="black [3213]" strokeweight=".5pt"/>
-                <v:shapetype id="_x0000_t202" coordsize="21600,21600" o:spt="202" path="m,l,21600r21600,l21600,xe">
-                  <v:stroke joinstyle="miter"/>
-                  <v:path gradientshapeok="t" o:connecttype="rect"/>
-                </v:shapetype>
-                <v:shape id="Text Box 86" o:spid="_x0000_s1032" type="#_x0000_t202" style="position:absolute;left:3767;top:1989;width:3284;height:3937;visibility:visible;mso-wrap-style:square;v-text-anchor:top" o:gfxdata="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" filled="f" stroked="f" strokeweight=".5pt">
-                  <v:textbox inset="0,,0">
-                    <w:txbxContent>
-                      <w:p>
-                        <w:pPr>
-                          <w:spacing w:after="0" w:line="216" w:lineRule="auto"/>
-                          <w:jc w:val="center"/>
-                          <w:rPr>
-                            <w:sz w:val="18"/>
-                          </w:rPr>
-                        </w:pPr>
-                        <w:proofErr w:type="gramStart"/>
-                        <w:r>
-                          <w:rPr>
-                            <w:sz w:val="18"/>
-                          </w:rPr>
-                          <w:t>rail</w:t>
-                        </w:r>
-                        <w:proofErr w:type="gramEnd"/>
-                        <w:r>
-                          <w:rPr>
-                            <w:sz w:val="18"/>
-                          </w:rPr>
-                          <w:t xml:space="preserve"> stop</w:t>
-                        </w:r>
-                      </w:p>
-                    </w:txbxContent>
-                  </v:textbox>
-                </v:shape>
-              </v:group>
+              <v:shapetype w14:anchorId="4CAA7BD7" id="_x0000_t202" coordsize="21600,21600" o:spt="202" path="m,l,21600r21600,l21600,xe">
+                <v:stroke joinstyle="miter"/>
+                <v:path gradientshapeok="t" o:connecttype="rect"/>
+              </v:shapetype>
+              <v:shape id="Text Box 134" o:spid="_x0000_s1026" type="#_x0000_t202" style="position:absolute;margin-left:75.5pt;margin-top:88.4pt;width:39.9pt;height:32.9pt;z-index:251653120;visibility:visible;mso-wrap-style:square;mso-width-percent:0;mso-height-percent:0;mso-wrap-distance-left:9pt;mso-wrap-distance-top:0;mso-wrap-distance-right:9pt;mso-wrap-distance-bottom:0;mso-position-horizontal:absolute;mso-position-horizontal-relative:text;mso-position-vertical:absolute;mso-position-vertical-relative:text;mso-width-percent:0;mso-height-percent:0;mso-width-relative:margin;mso-height-relative:margin;v-text-anchor:bottom" o:gfxdata="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" filled="f" stroked="f" strokeweight=".5pt">
+                <v:textbox inset="0,,0">
+                  <w:txbxContent>
+                    <w:p>
+                      <w:pPr>
+                        <w:spacing w:after="0" w:line="240" w:lineRule="auto"/>
+                        <w:jc w:val="center"/>
+                        <w:rPr>
+                          <w:sz w:val="18"/>
+                        </w:rPr>
+                      </w:pPr>
+                      <w:proofErr w:type="gramStart"/>
+                      <w:r>
+                        <w:rPr>
+                          <w:sz w:val="18"/>
+                        </w:rPr>
+                        <w:t>incident</w:t>
+                      </w:r>
+                      <w:proofErr w:type="gramEnd"/>
+                    </w:p>
+                    <w:p>
+                      <w:pPr>
+                        <w:spacing w:after="0" w:line="240" w:lineRule="auto"/>
+                        <w:jc w:val="center"/>
+                        <w:rPr>
+                          <w:sz w:val="18"/>
+                        </w:rPr>
+                      </w:pPr>
+                      <w:proofErr w:type="gramStart"/>
+                      <w:r>
+                        <w:rPr>
+                          <w:sz w:val="18"/>
+                        </w:rPr>
+                        <w:t>beam</w:t>
+                      </w:r>
+                      <w:proofErr w:type="gramEnd"/>
+                    </w:p>
+                  </w:txbxContent>
+                </v:textbox>
+              </v:shape>
             </w:pict>
           </mc:Fallback>
         </mc:AlternateContent>
@@ -336,15 +332,15 @@
         <mc:AlternateContent>
           <mc:Choice Requires="wpg">
             <w:drawing>
-              <wp:anchor distT="0" distB="0" distL="114300" distR="114300" simplePos="0" relativeHeight="251811328" behindDoc="0" locked="0" layoutInCell="1" allowOverlap="1" wp14:anchorId="48253078" wp14:editId="55C156F7">
+              <wp:anchor distT="0" distB="0" distL="114300" distR="114300" simplePos="0" relativeHeight="251661312" behindDoc="0" locked="0" layoutInCell="1" allowOverlap="1" wp14:anchorId="48253078" wp14:editId="55C156F7">
                 <wp:simplePos x="0" y="0"/>
                 <wp:positionH relativeFrom="column">
-                  <wp:posOffset>4131733</wp:posOffset>
+                  <wp:posOffset>4132729</wp:posOffset>
                 </wp:positionH>
                 <wp:positionV relativeFrom="paragraph">
-                  <wp:posOffset>723900</wp:posOffset>
+                  <wp:posOffset>726141</wp:posOffset>
                 </wp:positionV>
-                <wp:extent cx="2147570" cy="2076996"/>
+                <wp:extent cx="2196353" cy="2076450"/>
                 <wp:effectExtent l="0" t="0" r="0" b="0"/>
                 <wp:wrapNone/>
                 <wp:docPr id="145" name="Group 145"/>
@@ -356,9 +352,9 @@
                       <wpg:grpSpPr>
                         <a:xfrm>
                           <a:off x="0" y="0"/>
-                          <a:ext cx="2147570" cy="2076996"/>
+                          <a:ext cx="2196353" cy="2076450"/>
                           <a:chOff x="0" y="-559550"/>
-                          <a:chExt cx="2148231" cy="2079171"/>
+                          <a:chExt cx="2197332" cy="2079171"/>
                         </a:xfrm>
                       </wpg:grpSpPr>
                       <wps:wsp>
@@ -431,8 +427,8 @@
                         <wps:cNvSpPr txBox="1"/>
                         <wps:spPr>
                           <a:xfrm>
-                            <a:off x="1467511" y="171512"/>
-                            <a:ext cx="680720" cy="320121"/>
+                            <a:off x="1467511" y="171320"/>
+                            <a:ext cx="729821" cy="320121"/>
                           </a:xfrm>
                           <a:prstGeom prst="rect">
                             <a:avLst/>
@@ -472,7 +468,7 @@
                                 <w:rPr>
                                   <w:sz w:val="18"/>
                                 </w:rPr>
-                                <w:t>turn</w:t>
+                                <w:t>positioning</w:t>
                               </w:r>
                               <w:proofErr w:type="gramEnd"/>
                               <w:r>
@@ -881,8 +877,8 @@
           </mc:Choice>
           <mc:Fallback>
             <w:pict>
-              <v:group w14:anchorId="48253078" id="Group 145" o:spid="_x0000_s1033" style="position:absolute;margin-left:325.35pt;margin-top:57pt;width:169.1pt;height:163.55pt;z-index:251811328;mso-width-relative:margin;mso-height-relative:margin" coordorigin=",-5595" coordsize="21482,20791" o:gfxdata="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">
-                <v:shape id="Text Box 120" o:spid="_x0000_s1034" type="#_x0000_t202" style="position:absolute;top:11167;width:5175;height:3376;visibility:visible;mso-wrap-style:square;v-text-anchor:top" o:gfxdata="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" filled="f" stroked="f" strokeweight=".5pt">
+              <v:group w14:anchorId="48253078" id="Group 145" o:spid="_x0000_s1027" style="position:absolute;margin-left:325.4pt;margin-top:57.2pt;width:172.95pt;height:163.5pt;z-index:251661312;mso-width-relative:margin;mso-height-relative:margin" coordorigin=",-5595" coordsize="21973,20791" o:gfxdata="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">
+                <v:shape id="Text Box 120" o:spid="_x0000_s1028" type="#_x0000_t202" style="position:absolute;top:11167;width:5175;height:3376;visibility:visible;mso-wrap-style:square;v-text-anchor:top" o:gfxdata="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" filled="f" stroked="f" strokeweight=".5pt">
                   <v:textbox inset="0,0,0,0">
                     <w:txbxContent>
                       <w:p>
@@ -911,7 +907,7 @@
                     </w:txbxContent>
                   </v:textbox>
                 </v:shape>
-                <v:shape id="Text Box 121" o:spid="_x0000_s1035" type="#_x0000_t202" style="position:absolute;left:14675;top:1715;width:6807;height:3201;visibility:visible;mso-wrap-style:square;v-text-anchor:top" o:gfxdata="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" filled="f" stroked="f" strokeweight=".5pt">
+                <v:shape id="Text Box 121" o:spid="_x0000_s1029" type="#_x0000_t202" style="position:absolute;left:14675;top:1713;width:7298;height:3201;visibility:visible;mso-wrap-style:square;v-text-anchor:top" o:gfxdata="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" filled="f" stroked="f" strokeweight=".5pt">
                   <v:textbox inset=",0,,0">
                     <w:txbxContent>
                       <w:p>
@@ -927,7 +923,7 @@
                           <w:rPr>
                             <w:sz w:val="18"/>
                           </w:rPr>
-                          <w:t>turn</w:t>
+                          <w:t>positioning</w:t>
                         </w:r>
                         <w:proofErr w:type="gramEnd"/>
                         <w:r>
@@ -940,7 +936,7 @@
                     </w:txbxContent>
                   </v:textbox>
                 </v:shape>
-                <v:shape id="Text Box 122" o:spid="_x0000_s1036" type="#_x0000_t202" style="position:absolute;left:7725;top:1855;width:4619;height:2986;visibility:visible;mso-wrap-style:square;v-text-anchor:top" o:gfxdata="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" filled="f" stroked="f" strokeweight=".5pt">
+                <v:shape id="Text Box 122" o:spid="_x0000_s1030" type="#_x0000_t202" style="position:absolute;left:7725;top:1855;width:4619;height:2986;visibility:visible;mso-wrap-style:square;v-text-anchor:top" o:gfxdata="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" filled="f" stroked="f" strokeweight=".5pt">
                   <v:textbox inset="0,0,0,0">
                     <w:txbxContent>
                       <w:p>
@@ -980,10 +976,10 @@
                     </w:txbxContent>
                   </v:textbox>
                 </v:shape>
-                <v:line id="Straight Connector 126" o:spid="_x0000_s1037" style="position:absolute;flip:y;visibility:visible;mso-wrap-style:square" from="4913,8854" to="7136,11629" o:connectortype="straight" o:gfxdata="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" strokecolor="black [3213]" strokeweight=".5pt"/>
-                <v:line id="Straight Connector 127" o:spid="_x0000_s1038" style="position:absolute;flip:y;visibility:visible;mso-wrap-style:square" from="8800,4574" to="8869,7820" o:connectortype="straight" o:gfxdata="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" strokecolor="black [3213]" strokeweight=".5pt"/>
-                <v:line id="Straight Connector 128" o:spid="_x0000_s1039" style="position:absolute;flip:y;visibility:visible;mso-wrap-style:square" from="15869,4079" to="17422,6040" o:connectortype="straight" o:gfxdata="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" strokecolor="black [3213]" strokeweight=".5pt"/>
-                <v:shape id="Text Box 129" o:spid="_x0000_s1040" type="#_x0000_t202" style="position:absolute;left:7282;top:-5595;width:3285;height:3111;visibility:visible;mso-wrap-style:square;v-text-anchor:top" o:gfxdata="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" filled="f" stroked="f" strokeweight=".5pt">
+                <v:line id="Straight Connector 126" o:spid="_x0000_s1031" style="position:absolute;flip:y;visibility:visible;mso-wrap-style:square" from="4913,8854" to="7136,11629" o:connectortype="straight" o:gfxdata="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" strokecolor="black [3213]" strokeweight=".5pt"/>
+                <v:line id="Straight Connector 127" o:spid="_x0000_s1032" style="position:absolute;flip:y;visibility:visible;mso-wrap-style:square" from="8800,4574" to="8869,7820" o:connectortype="straight" o:gfxdata="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" strokecolor="black [3213]" strokeweight=".5pt"/>
+                <v:line id="Straight Connector 128" o:spid="_x0000_s1033" style="position:absolute;flip:y;visibility:visible;mso-wrap-style:square" from="15869,4079" to="17422,6040" o:connectortype="straight" o:gfxdata="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" strokecolor="black [3213]" strokeweight=".5pt"/>
+                <v:shape id="Text Box 129" o:spid="_x0000_s1034" type="#_x0000_t202" style="position:absolute;left:7282;top:-5595;width:3285;height:3111;visibility:visible;mso-wrap-style:square;v-text-anchor:top" o:gfxdata="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" filled="f" stroked="f" strokeweight=".5pt">
                   <v:textbox inset="0,,0">
                     <w:txbxContent>
                       <w:p>
@@ -1006,8 +1002,8 @@
                     </w:txbxContent>
                   </v:textbox>
                 </v:shape>
-                <v:line id="Straight Connector 130" o:spid="_x0000_s1041" style="position:absolute;flip:x y;visibility:visible;mso-wrap-style:square" from="10021,-4246" to="13208,-3876" o:connectortype="straight" o:gfxdata="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" strokecolor="black [3213]" strokeweight=".5pt"/>
-                <v:shape id="Text Box 136" o:spid="_x0000_s1042" type="#_x0000_t202" style="position:absolute;left:7725;top:11640;width:4857;height:3556;visibility:visible;mso-wrap-style:square;v-text-anchor:top" o:gfxdata="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" filled="f" stroked="f" strokeweight=".5pt">
+                <v:line id="Straight Connector 130" o:spid="_x0000_s1035" style="position:absolute;flip:x y;visibility:visible;mso-wrap-style:square" from="10021,-4246" to="13208,-3876" o:connectortype="straight" o:gfxdata="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" strokecolor="black [3213]" strokeweight=".5pt"/>
+                <v:shape id="Text Box 136" o:spid="_x0000_s1036" type="#_x0000_t202" style="position:absolute;left:7725;top:11640;width:4857;height:3556;visibility:visible;mso-wrap-style:square;v-text-anchor:top" o:gfxdata="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" filled="f" stroked="f" strokeweight=".5pt">
                   <v:textbox inset="0,0,0,0">
                     <w:txbxContent>
                       <w:p>
@@ -1047,7 +1043,316 @@
                     </w:txbxContent>
                   </v:textbox>
                 </v:shape>
-                <v:line id="Straight Connector 137" o:spid="_x0000_s1043" style="position:absolute;flip:x y;visibility:visible;mso-wrap-style:square" from="9616,7987" to="9997,11720" o:connectortype="straight" o:gfxdata="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" strokecolor="black [3213]" strokeweight=".5pt"/>
+                <v:line id="Straight Connector 137" o:spid="_x0000_s1037" style="position:absolute;flip:x y;visibility:visible;mso-wrap-style:square" from="9616,7987" to="9997,11720" o:connectortype="straight" o:gfxdata="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" strokecolor="black [3213]" strokeweight=".5pt"/>
+              </v:group>
+            </w:pict>
+          </mc:Fallback>
+        </mc:AlternateContent>
+      </w:r>
+      <w:r>
+        <w:rPr>
+          <w:rFonts w:ascii="Times New Roman" w:hAnsi="Times New Roman" w:cs="Times New Roman"/>
+          <w:noProof/>
+          <w:sz w:val="24"/>
+          <w:szCs w:val="24"/>
+        </w:rPr>
+        <mc:AlternateContent>
+          <mc:Choice Requires="wpg">
+            <w:drawing>
+              <wp:anchor distT="0" distB="0" distL="114300" distR="114300" simplePos="0" relativeHeight="251664384" behindDoc="0" locked="0" layoutInCell="1" allowOverlap="1">
+                <wp:simplePos x="0" y="0"/>
+                <wp:positionH relativeFrom="column">
+                  <wp:posOffset>4614333</wp:posOffset>
+                </wp:positionH>
+                <wp:positionV relativeFrom="paragraph">
+                  <wp:posOffset>960967</wp:posOffset>
+                </wp:positionV>
+                <wp:extent cx="859155" cy="393700"/>
+                <wp:effectExtent l="0" t="0" r="0" b="6350"/>
+                <wp:wrapNone/>
+                <wp:docPr id="88" name="rail stop"/>
+                <wp:cNvGraphicFramePr/>
+                <a:graphic xmlns:a="http://schemas.openxmlformats.org/drawingml/2006/main">
+                  <a:graphicData uri="http://schemas.microsoft.com/office/word/2010/wordprocessingGroup">
+                    <wpg:wgp>
+                      <wpg:cNvGrpSpPr/>
+                      <wpg:grpSpPr>
+                        <a:xfrm>
+                          <a:off x="0" y="0"/>
+                          <a:ext cx="859155" cy="393700"/>
+                          <a:chOff x="376766" y="198966"/>
+                          <a:chExt cx="859367" cy="393700"/>
+                        </a:xfrm>
+                      </wpg:grpSpPr>
+                      <wps:wsp>
+                        <wps:cNvPr id="1" name="Rectangle 1"/>
+                        <wps:cNvSpPr/>
+                        <wps:spPr>
+                          <a:xfrm>
+                            <a:off x="1083733" y="317500"/>
+                            <a:ext cx="152400" cy="177588"/>
+                          </a:xfrm>
+                          <a:prstGeom prst="rect">
+                            <a:avLst/>
+                          </a:prstGeom>
+                          <a:solidFill>
+                            <a:schemeClr val="tx1"/>
+                          </a:solidFill>
+                          <a:ln>
+                            <a:noFill/>
+                          </a:ln>
+                        </wps:spPr>
+                        <wps:style>
+                          <a:lnRef idx="2">
+                            <a:schemeClr val="accent1">
+                              <a:shade val="50000"/>
+                            </a:schemeClr>
+                          </a:lnRef>
+                          <a:fillRef idx="1">
+                            <a:schemeClr val="accent1"/>
+                          </a:fillRef>
+                          <a:effectRef idx="0">
+                            <a:schemeClr val="accent1"/>
+                          </a:effectRef>
+                          <a:fontRef idx="minor">
+                            <a:schemeClr val="lt1"/>
+                          </a:fontRef>
+                        </wps:style>
+                        <wps:bodyPr rot="0" spcFirstLastPara="0" vertOverflow="overflow" horzOverflow="overflow" vert="horz" wrap="square" lIns="91440" tIns="45720" rIns="91440" bIns="45720" numCol="1" spcCol="0" rtlCol="0" fromWordArt="0" anchor="ctr" anchorCtr="0" forceAA="0" compatLnSpc="1">
+                          <a:prstTxWarp prst="textNoShape">
+                            <a:avLst/>
+                          </a:prstTxWarp>
+                          <a:noAutofit/>
+                        </wps:bodyPr>
+                      </wps:wsp>
+                      <wpg:grpSp>
+                        <wpg:cNvPr id="4" name="Group 4"/>
+                        <wpg:cNvGrpSpPr/>
+                        <wpg:grpSpPr>
+                          <a:xfrm>
+                            <a:off x="1037167" y="372534"/>
+                            <a:ext cx="68580" cy="55245"/>
+                            <a:chOff x="0" y="0"/>
+                            <a:chExt cx="68580" cy="55245"/>
+                          </a:xfrm>
+                        </wpg:grpSpPr>
+                        <wps:wsp>
+                          <wps:cNvPr id="5" name="Straight Connector 5"/>
+                          <wps:cNvCnPr/>
+                          <wps:spPr>
+                            <a:xfrm>
+                              <a:off x="0" y="0"/>
+                              <a:ext cx="0" cy="55245"/>
+                            </a:xfrm>
+                            <a:prstGeom prst="line">
+                              <a:avLst/>
+                            </a:prstGeom>
+                            <a:ln w="19050">
+                              <a:solidFill>
+                                <a:schemeClr val="tx1"/>
+                              </a:solidFill>
+                            </a:ln>
+                          </wps:spPr>
+                          <wps:style>
+                            <a:lnRef idx="1">
+                              <a:schemeClr val="accent1"/>
+                            </a:lnRef>
+                            <a:fillRef idx="0">
+                              <a:schemeClr val="accent1"/>
+                            </a:fillRef>
+                            <a:effectRef idx="0">
+                              <a:schemeClr val="accent1"/>
+                            </a:effectRef>
+                            <a:fontRef idx="minor">
+                              <a:schemeClr val="tx1"/>
+                            </a:fontRef>
+                          </wps:style>
+                          <wps:bodyPr/>
+                        </wps:wsp>
+                        <wps:wsp>
+                          <wps:cNvPr id="6" name="Straight Connector 6"/>
+                          <wps:cNvCnPr/>
+                          <wps:spPr>
+                            <a:xfrm>
+                              <a:off x="0" y="29028"/>
+                              <a:ext cx="68580" cy="0"/>
+                            </a:xfrm>
+                            <a:prstGeom prst="line">
+                              <a:avLst/>
+                            </a:prstGeom>
+                            <a:ln w="19050">
+                              <a:solidFill>
+                                <a:schemeClr val="tx1"/>
+                              </a:solidFill>
+                            </a:ln>
+                          </wps:spPr>
+                          <wps:style>
+                            <a:lnRef idx="1">
+                              <a:schemeClr val="accent1"/>
+                            </a:lnRef>
+                            <a:fillRef idx="0">
+                              <a:schemeClr val="accent1"/>
+                            </a:fillRef>
+                            <a:effectRef idx="0">
+                              <a:schemeClr val="accent1"/>
+                            </a:effectRef>
+                            <a:fontRef idx="minor">
+                              <a:schemeClr val="tx1"/>
+                            </a:fontRef>
+                          </wps:style>
+                          <wps:bodyPr/>
+                        </wps:wsp>
+                      </wpg:grpSp>
+                      <wps:wsp>
+                        <wps:cNvPr id="84" name="Straight Connector 84"/>
+                        <wps:cNvCnPr>
+                          <a:endCxn id="86" idx="3"/>
+                        </wps:cNvCnPr>
+                        <wps:spPr>
+                          <a:xfrm flipH="1" flipV="1">
+                            <a:off x="705113" y="395816"/>
+                            <a:ext cx="454627" cy="69641"/>
+                          </a:xfrm>
+                          <a:prstGeom prst="line">
+                            <a:avLst/>
+                          </a:prstGeom>
+                          <a:ln w="6350">
+                            <a:solidFill>
+                              <a:schemeClr val="tx1"/>
+                            </a:solidFill>
+                          </a:ln>
+                        </wps:spPr>
+                        <wps:style>
+                          <a:lnRef idx="1">
+                            <a:schemeClr val="accent1"/>
+                          </a:lnRef>
+                          <a:fillRef idx="0">
+                            <a:schemeClr val="accent1"/>
+                          </a:fillRef>
+                          <a:effectRef idx="0">
+                            <a:schemeClr val="accent1"/>
+                          </a:effectRef>
+                          <a:fontRef idx="minor">
+                            <a:schemeClr val="tx1"/>
+                          </a:fontRef>
+                        </wps:style>
+                        <wps:bodyPr/>
+                      </wps:wsp>
+                      <wps:wsp>
+                        <wps:cNvPr id="86" name="Text Box 86"/>
+                        <wps:cNvSpPr txBox="1"/>
+                        <wps:spPr>
+                          <a:xfrm>
+                            <a:off x="376766" y="198966"/>
+                            <a:ext cx="328347" cy="393700"/>
+                          </a:xfrm>
+                          <a:prstGeom prst="rect">
+                            <a:avLst/>
+                          </a:prstGeom>
+                          <a:noFill/>
+                          <a:ln w="6350">
+                            <a:noFill/>
+                          </a:ln>
+                          <a:effectLst/>
+                        </wps:spPr>
+                        <wps:style>
+                          <a:lnRef idx="0">
+                            <a:schemeClr val="accent1"/>
+                          </a:lnRef>
+                          <a:fillRef idx="0">
+                            <a:schemeClr val="accent1"/>
+                          </a:fillRef>
+                          <a:effectRef idx="0">
+                            <a:schemeClr val="accent1"/>
+                          </a:effectRef>
+                          <a:fontRef idx="minor">
+                            <a:schemeClr val="dk1"/>
+                          </a:fontRef>
+                        </wps:style>
+                        <wps:txbx>
+                          <w:txbxContent>
+                            <w:p>
+                              <w:pPr>
+                                <w:spacing w:after="0" w:line="216" w:lineRule="auto"/>
+                                <w:jc w:val="center"/>
+                                <w:rPr>
+                                  <w:sz w:val="18"/>
+                                </w:rPr>
+                              </w:pPr>
+                              <w:proofErr w:type="gramStart"/>
+                              <w:r>
+                                <w:rPr>
+                                  <w:sz w:val="18"/>
+                                </w:rPr>
+                                <w:t>rail</w:t>
+                              </w:r>
+                              <w:proofErr w:type="gramEnd"/>
+                              <w:r>
+                                <w:rPr>
+                                  <w:sz w:val="18"/>
+                                </w:rPr>
+                                <w:t xml:space="preserve"> stop</w:t>
+                              </w:r>
+                            </w:p>
+                          </w:txbxContent>
+                        </wps:txbx>
+                        <wps:bodyPr rot="0" spcFirstLastPara="0" vertOverflow="overflow" horzOverflow="overflow" vert="horz" wrap="square" lIns="0" tIns="45720" rIns="0" bIns="45720" numCol="1" spcCol="0" rtlCol="0" fromWordArt="0" anchor="t" anchorCtr="0" forceAA="0" compatLnSpc="1">
+                          <a:prstTxWarp prst="textNoShape">
+                            <a:avLst/>
+                          </a:prstTxWarp>
+                          <a:noAutofit/>
+                        </wps:bodyPr>
+                      </wps:wsp>
+                    </wpg:wgp>
+                  </a:graphicData>
+                </a:graphic>
+                <wp14:sizeRelH relativeFrom="margin">
+                  <wp14:pctWidth>0</wp14:pctWidth>
+                </wp14:sizeRelH>
+                <wp14:sizeRelV relativeFrom="margin">
+                  <wp14:pctHeight>0</wp14:pctHeight>
+                </wp14:sizeRelV>
+              </wp:anchor>
+            </w:drawing>
+          </mc:Choice>
+          <mc:Fallback>
+            <w:pict>
+              <v:group id="rail stop" o:spid="_x0000_s1038" style="position:absolute;margin-left:363.35pt;margin-top:75.65pt;width:67.65pt;height:31pt;z-index:251664384;mso-width-relative:margin;mso-height-relative:margin" coordorigin="3767,1989" coordsize="8593,3937" o:gfxdata="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">
+                <v:rect id="Rectangle 1" o:spid="_x0000_s1039" style="position:absolute;left:10837;top:3175;width:1524;height:1775;visibility:visible;mso-wrap-style:square;v-text-anchor:middle" o:gfxdata="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" fillcolor="black [3213]" stroked="f" strokeweight="2pt"/>
+                <v:group id="Group 4" o:spid="_x0000_s1040" style="position:absolute;left:10371;top:3725;width:686;height:552" coordsize="68580,55245" o:gfxdata="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">
+                  <v:line id="Straight Connector 5" o:spid="_x0000_s1041" style="position:absolute;visibility:visible;mso-wrap-style:square" from="0,0" to="0,55245" o:connectortype="straight" o:gfxdata="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" strokecolor="black [3213]" strokeweight="1.5pt"/>
+                  <v:line id="Straight Connector 6" o:spid="_x0000_s1042" style="position:absolute;visibility:visible;mso-wrap-style:square" from="0,29028" to="68580,29028" o:connectortype="straight" o:gfxdata="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" strokecolor="black [3213]" strokeweight="1.5pt"/>
+                </v:group>
+                <v:line id="Straight Connector 84" o:spid="_x0000_s1043" style="position:absolute;flip:x y;visibility:visible;mso-wrap-style:square" from="7051,3958" to="11597,4654" o:connectortype="straight" o:gfxdata="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" strokecolor="black [3213]" strokeweight=".5pt"/>
+                <v:shape id="Text Box 86" o:spid="_x0000_s1044" type="#_x0000_t202" style="position:absolute;left:3767;top:1989;width:3284;height:3937;visibility:visible;mso-wrap-style:square;v-text-anchor:top" o:gfxdata="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" filled="f" stroked="f" strokeweight=".5pt">
+                  <v:textbox inset="0,,0">
+                    <w:txbxContent>
+                      <w:p>
+                        <w:pPr>
+                          <w:spacing w:after="0" w:line="216" w:lineRule="auto"/>
+                          <w:jc w:val="center"/>
+                          <w:rPr>
+                            <w:sz w:val="18"/>
+                          </w:rPr>
+                        </w:pPr>
+                        <w:proofErr w:type="gramStart"/>
+                        <w:r>
+                          <w:rPr>
+                            <w:sz w:val="18"/>
+                          </w:rPr>
+                          <w:t>rail</w:t>
+                        </w:r>
+                        <w:proofErr w:type="gramEnd"/>
+                        <w:r>
+                          <w:rPr>
+                            <w:sz w:val="18"/>
+                          </w:rPr>
+                          <w:t xml:space="preserve"> stop</w:t>
+                        </w:r>
+                      </w:p>
+                    </w:txbxContent>
+                  </v:textbox>
+                </v:shape>
               </v:group>
             </w:pict>
           </mc:Fallback>
@@ -1063,7 +1368,7 @@
         <mc:AlternateContent>
           <mc:Choice Requires="wps">
             <w:drawing>
-              <wp:anchor distT="0" distB="0" distL="114300" distR="114300" simplePos="0" relativeHeight="251706880" behindDoc="0" locked="0" layoutInCell="1" allowOverlap="1" wp14:anchorId="755EA45F" wp14:editId="4AD4BE6E">
+              <wp:anchor distT="0" distB="0" distL="114300" distR="114300" simplePos="0" relativeHeight="251658240" behindDoc="0" locked="0" layoutInCell="1" allowOverlap="1" wp14:anchorId="755EA45F" wp14:editId="4AD4BE6E">
                 <wp:simplePos x="0" y="0"/>
                 <wp:positionH relativeFrom="column">
                   <wp:posOffset>5425440</wp:posOffset>
@@ -1125,7 +1430,7 @@
           </mc:Choice>
           <mc:Fallback>
             <w:pict>
-              <v:shapetype w14:anchorId="4795EC81" id="_x0000_t88" coordsize="21600,21600" o:spt="88" adj="1800,10800" path="m,qx10800@0l10800@2qy21600@11,10800@3l10800@1qy,21600e" filled="f">
+              <v:shapetype w14:anchorId="456DF503" id="_x0000_t88" coordsize="21600,21600" o:spt="88" adj="1800,10800" path="m,qx10800@0l10800@2qy21600@11,10800@3l10800@1qy,21600e" filled="f">
                 <v:formulas>
                   <v:f eqn="val #0"/>
                   <v:f eqn="sum 21600 0 #0"/>
@@ -1146,7 +1451,7 @@
                   <v:h position="bottomRight,#1" yrange="@9,@10"/>
                 </v:handles>
               </v:shapetype>
-              <v:shape id="Right Brace 98" o:spid="_x0000_s1026" type="#_x0000_t88" style="position:absolute;margin-left:427.2pt;margin-top:61.1pt;width:4.05pt;height:99.8pt;rotation:-90;z-index:251706880;visibility:visible;mso-wrap-style:square;mso-wrap-distance-left:9pt;mso-wrap-distance-top:0;mso-wrap-distance-right:9pt;mso-wrap-distance-bottom:0;mso-position-horizontal:absolute;mso-position-horizontal-relative:text;mso-position-vertical:absolute;mso-position-vertical-relative:text;v-text-anchor:middle" o:gfxdata="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" adj="589,15706" strokecolor="black [3213]"/>
+              <v:shape id="Right Brace 98" o:spid="_x0000_s1026" type="#_x0000_t88" style="position:absolute;margin-left:427.2pt;margin-top:61.1pt;width:4.05pt;height:99.8pt;rotation:-90;z-index:251658240;visibility:visible;mso-wrap-style:square;mso-wrap-distance-left:9pt;mso-wrap-distance-top:0;mso-wrap-distance-right:9pt;mso-wrap-distance-bottom:0;mso-position-horizontal:absolute;mso-position-horizontal-relative:text;mso-position-vertical:absolute;mso-position-vertical-relative:text;v-text-anchor:middle" o:gfxdata="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" adj="589,15706" strokecolor="black [3213]"/>
             </w:pict>
           </mc:Fallback>
         </mc:AlternateContent>
@@ -1161,7 +1466,7 @@
         <mc:AlternateContent>
           <mc:Choice Requires="wps">
             <w:drawing>
-              <wp:anchor distT="0" distB="0" distL="114300" distR="114300" simplePos="0" relativeHeight="251649536" behindDoc="0" locked="0" layoutInCell="1" allowOverlap="1" wp14:anchorId="1E52ED65" wp14:editId="6E6A0C16">
+              <wp:anchor distT="0" distB="0" distL="114300" distR="114300" simplePos="0" relativeHeight="251656192" behindDoc="0" locked="0" layoutInCell="1" allowOverlap="1" wp14:anchorId="1E52ED65" wp14:editId="6E6A0C16">
                 <wp:simplePos x="0" y="0"/>
                 <wp:positionH relativeFrom="column">
                   <wp:posOffset>5436870</wp:posOffset>
@@ -1242,7 +1547,7 @@
           </mc:Choice>
           <mc:Fallback>
             <w:pict>
-              <v:shape w14:anchorId="1E52ED65" id="Text Box 97" o:spid="_x0000_s1044" type="#_x0000_t202" style="position:absolute;margin-left:428.1pt;margin-top:79pt;width:62.4pt;height:39pt;z-index:251649536;visibility:visible;mso-wrap-style:square;mso-wrap-distance-left:9pt;mso-wrap-distance-top:0;mso-wrap-distance-right:9pt;mso-wrap-distance-bottom:0;mso-position-horizontal:absolute;mso-position-horizontal-relative:text;mso-position-vertical:absolute;mso-position-vertical-relative:text;v-text-anchor:top" o:gfxdata="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" filled="f" stroked="f" strokeweight=".5pt">
+              <v:shape w14:anchorId="1E52ED65" id="Text Box 97" o:spid="_x0000_s1045" type="#_x0000_t202" style="position:absolute;margin-left:428.1pt;margin-top:79pt;width:62.4pt;height:39pt;z-index:251656192;visibility:visible;mso-wrap-style:square;mso-wrap-distance-left:9pt;mso-wrap-distance-top:0;mso-wrap-distance-right:9pt;mso-wrap-distance-bottom:0;mso-position-horizontal:absolute;mso-position-horizontal-relative:text;mso-position-vertical:absolute;mso-position-vertical-relative:text;v-text-anchor:top" o:gfxdata="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" filled="f" stroked="f" strokeweight=".5pt">
                 <v:textbox>
                   <w:txbxContent>
                     <w:p>
@@ -1280,7 +1585,7 @@
         <mc:AlternateContent>
           <mc:Choice Requires="wpg">
             <w:drawing>
-              <wp:anchor distT="0" distB="0" distL="114300" distR="114300" simplePos="0" relativeHeight="251579904" behindDoc="0" locked="0" layoutInCell="1" allowOverlap="1" wp14:anchorId="387F4142" wp14:editId="04F74D08">
+              <wp:anchor distT="0" distB="0" distL="114300" distR="114300" simplePos="0" relativeHeight="251651072" behindDoc="0" locked="0" layoutInCell="1" allowOverlap="1" wp14:anchorId="387F4142" wp14:editId="04F74D08">
                 <wp:simplePos x="0" y="0"/>
                 <wp:positionH relativeFrom="column">
                   <wp:posOffset>4847590</wp:posOffset>
@@ -2183,22 +2488,22 @@
           </mc:Choice>
           <mc:Fallback>
             <w:pict>
-              <v:group w14:anchorId="387F4142" id="detector assembly" o:spid="_x0000_s1045" style="position:absolute;margin-left:381.7pt;margin-top:116.95pt;width:104.55pt;height:92.95pt;z-index:251579904" coordsize="13282,11804" o:gfxdata="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">
-                <v:rect id="Rectangle 38" o:spid="_x0000_s1046" style="position:absolute;left:134;top:3720;width:12421;height:4356;visibility:visible;mso-wrap-style:square;v-text-anchor:middle" o:gfxdata="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" fillcolor="#a5a5a5 [2092]" strokecolor="black [3213]" strokeweight=".25pt"/>
-                <v:line id="Straight Connector 40" o:spid="_x0000_s1047" style="position:absolute;visibility:visible;mso-wrap-style:square" from="4930,3720" to="4930,8076" o:connectortype="straight" o:gfxdata="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" strokecolor="black [3213]" strokeweight="1.5pt">
+              <v:group w14:anchorId="387F4142" id="detector assembly" o:spid="_x0000_s1046" style="position:absolute;margin-left:381.7pt;margin-top:116.95pt;width:104.55pt;height:92.95pt;z-index:251651072" coordsize="13282,11804" o:gfxdata="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">
+                <v:rect id="Rectangle 38" o:spid="_x0000_s1047" style="position:absolute;left:134;top:3720;width:12421;height:4356;visibility:visible;mso-wrap-style:square;v-text-anchor:middle" o:gfxdata="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" fillcolor="#a5a5a5 [2092]" strokecolor="black [3213]" strokeweight=".25pt"/>
+                <v:line id="Straight Connector 40" o:spid="_x0000_s1048" style="position:absolute;visibility:visible;mso-wrap-style:square" from="4930,3720" to="4930,8076" o:connectortype="straight" o:gfxdata="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" strokecolor="black [3213]" strokeweight="1.5pt">
                   <v:stroke linestyle="thinThin"/>
                 </v:line>
-                <v:group id="Turn Wheel" o:spid="_x0000_s1048" style="position:absolute;left:5199;top:3182;width:5296;height:5296" coordsize="5295,5295" o:gfxdata="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">
-                  <v:oval id="Oval 42" o:spid="_x0000_s1049" style="position:absolute;width:5295;height:5295;visibility:visible;mso-wrap-style:square;v-text-anchor:middle" o:gfxdata="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" fillcolor="#bfbfbf [2412]" strokecolor="black [3213]" strokeweight="2pt">
+                <v:group id="Turn Wheel" o:spid="_x0000_s1049" style="position:absolute;left:5199;top:3182;width:5296;height:5296" coordsize="5295,5295" o:gfxdata="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">
+                  <v:oval id="Oval 42" o:spid="_x0000_s1050" style="position:absolute;width:5295;height:5295;visibility:visible;mso-wrap-style:square;v-text-anchor:middle" o:gfxdata="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" fillcolor="#bfbfbf [2412]" strokecolor="black [3213]" strokeweight="2pt">
                     <v:stroke linestyle="thinThick"/>
                   </v:oval>
-                  <v:oval id="Oval 43" o:spid="_x0000_s1050" style="position:absolute;left:1312;top:1312;width:2667;height:2667;visibility:visible;mso-wrap-style:square;v-text-anchor:middle" o:gfxdata="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" fillcolor="#bfbfbf [2412]" strokecolor="black [3213]" strokeweight="2pt">
+                  <v:oval id="Oval 43" o:spid="_x0000_s1051" style="position:absolute;left:1312;top:1312;width:2667;height:2667;visibility:visible;mso-wrap-style:square;v-text-anchor:middle" o:gfxdata="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" fillcolor="#bfbfbf [2412]" strokecolor="black [3213]" strokeweight="2pt">
                     <v:stroke linestyle="thinThick"/>
                   </v:oval>
                 </v:group>
-                <v:line id="Straight Connector 44" o:spid="_x0000_s1051" style="position:absolute;visibility:visible;mso-wrap-style:square" from="0,0" to="0,11804" o:connectortype="straight" o:gfxdata="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" strokecolor="#bfbfbf [2412]" strokeweight="1.5pt"/>
-                <v:line id="Straight Connector 45" o:spid="_x0000_s1052" style="position:absolute;visibility:visible;mso-wrap-style:square" from="134,3316" to="134,8511" o:connectortype="straight" o:gfxdata="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" strokecolor="black [3213]" strokeweight="1.5pt"/>
-                <v:shape id="Text Box 89" o:spid="_x0000_s1053" type="#_x0000_t202" style="position:absolute;left:9772;top:5243;width:3978;height:1279;rotation:-90;visibility:visible;mso-wrap-style:square;v-text-anchor:top" o:gfxdata="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" fillcolor="#5a5a5a [2109]" stroked="f" strokeweight=".5pt">
+                <v:line id="Straight Connector 44" o:spid="_x0000_s1052" style="position:absolute;visibility:visible;mso-wrap-style:square" from="0,0" to="0,11804" o:connectortype="straight" o:gfxdata="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" strokecolor="#bfbfbf [2412]" strokeweight="1.5pt"/>
+                <v:line id="Straight Connector 45" o:spid="_x0000_s1053" style="position:absolute;visibility:visible;mso-wrap-style:square" from="134,3316" to="134,8511" o:connectortype="straight" o:gfxdata="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" strokecolor="black [3213]" strokeweight="1.5pt"/>
+                <v:shape id="Text Box 89" o:spid="_x0000_s1054" type="#_x0000_t202" style="position:absolute;left:9772;top:5243;width:3978;height:1279;rotation:-90;visibility:visible;mso-wrap-style:square;v-text-anchor:top" o:gfxdata="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" fillcolor="#5a5a5a [2109]" stroked="f" strokeweight=".5pt">
                   <v:textbox inset="0,0,0,0">
                     <w:txbxContent>
                       <w:p>
@@ -2242,16 +2547,16 @@
                     </w:txbxContent>
                   </v:textbox>
                 </v:shape>
-                <v:group id="sensor" o:spid="_x0000_s1054" style="position:absolute;left:268;top:4975;width:13014;height:4536" coordsize="13013,4536" o:gfxdata="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">
-                  <v:rect id="Rectangle 46" o:spid="_x0000_s1055" style="position:absolute;top:537;width:1651;height:610;visibility:visible;mso-wrap-style:square;v-text-anchor:middle" o:gfxdata="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" fillcolor="#d8d8d8 [2732]" strokecolor="black [3213]" strokeweight=".25pt"/>
-                  <v:rect id="Rectangle 49" o:spid="_x0000_s1056" style="position:absolute;left:4334;top:537;width:1651;height:610;visibility:visible;mso-wrap-style:square;v-text-anchor:middle" o:gfxdata="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" fillcolor="#f2f2f2 [3052]" strokecolor="black [3213]" strokeweight=".25pt"/>
-                  <v:rect id="Rectangle 41" o:spid="_x0000_s1057" style="position:absolute;left:880;top:114;width:4572;height:1448;visibility:visible;mso-wrap-style:square;v-text-anchor:middle" o:gfxdata="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" fillcolor="#5a5a5a [2109]" stroked="f" strokeweight="2pt"/>
-                  <v:shape id="wire" o:spid="_x0000_s1058" style="position:absolute;left:8398;top:757;width:4615;height:3779;visibility:visible;mso-wrap-style:square;v-text-anchor:middle" coordsize="461434,377855" o:gfxdata="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" path="m,c67028,10583,134056,21167,177800,63500v43744,42333,46567,140405,84667,190500c300567,304095,373239,344312,406400,364067v33161,19756,44097,14111,55034,8466e" filled="f" strokecolor="#5a5a5a [2109]" strokeweight="2pt">
+                <v:group id="sensor" o:spid="_x0000_s1055" style="position:absolute;left:268;top:4975;width:13014;height:4536" coordsize="13013,4536" o:gfxdata="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">
+                  <v:rect id="Rectangle 46" o:spid="_x0000_s1056" style="position:absolute;top:537;width:1651;height:610;visibility:visible;mso-wrap-style:square;v-text-anchor:middle" o:gfxdata="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" fillcolor="#d8d8d8 [2732]" strokecolor="black [3213]" strokeweight=".25pt"/>
+                  <v:rect id="Rectangle 49" o:spid="_x0000_s1057" style="position:absolute;left:4334;top:537;width:1651;height:610;visibility:visible;mso-wrap-style:square;v-text-anchor:middle" o:gfxdata="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" fillcolor="#f2f2f2 [3052]" strokecolor="black [3213]" strokeweight=".25pt"/>
+                  <v:rect id="Rectangle 41" o:spid="_x0000_s1058" style="position:absolute;left:880;top:114;width:4572;height:1448;visibility:visible;mso-wrap-style:square;v-text-anchor:middle" o:gfxdata="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" fillcolor="#5a5a5a [2109]" stroked="f" strokeweight="2pt"/>
+                  <v:shape id="wire" o:spid="_x0000_s1059" style="position:absolute;left:8398;top:757;width:4615;height:3779;visibility:visible;mso-wrap-style:square;v-text-anchor:middle" coordsize="461434,377855" o:gfxdata="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" path="m,c67028,10583,134056,21167,177800,63500v43744,42333,46567,140405,84667,190500c300567,304095,373239,344312,406400,364067v33161,19756,44097,14111,55034,8466e" filled="f" strokecolor="#5a5a5a [2109]" strokeweight="2pt">
                     <v:path arrowok="t" o:connecttype="custom" o:connectlocs="0,0;177800,63500;262467,254000;406400,364067;461434,372533" o:connectangles="0,0,0,0,0"/>
                   </v:shape>
-                  <v:rect id="Rectangle 81" o:spid="_x0000_s1059" style="position:absolute;left:1761;top:944;width:1172;height:469;visibility:visible;mso-wrap-style:square;v-text-anchor:middle" o:gfxdata="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" filled="f" strokecolor="black [3213]" strokeweight=".25pt"/>
-                  <v:rect id="Rectangle 82" o:spid="_x0000_s1060" style="position:absolute;left:1930;top:1028;width:274;height:275;visibility:visible;mso-wrap-style:square;v-text-anchor:middle" o:gfxdata="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" fillcolor="black [3213]" stroked="f" strokeweight="2pt"/>
-                  <v:shape id="Text Box 83" o:spid="_x0000_s1061" type="#_x0000_t202" style="position:absolute;left:2658;top:537;width:1130;height:660;rotation:90;visibility:visible;mso-wrap-style:square;v-text-anchor:top" o:gfxdata="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" filled="f" stroked="f" strokeweight=".5pt">
+                  <v:rect id="Rectangle 81" o:spid="_x0000_s1060" style="position:absolute;left:1761;top:944;width:1172;height:469;visibility:visible;mso-wrap-style:square;v-text-anchor:middle" o:gfxdata="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" filled="f" strokecolor="black [3213]" strokeweight=".25pt"/>
+                  <v:rect id="Rectangle 82" o:spid="_x0000_s1061" style="position:absolute;left:1930;top:1028;width:274;height:275;visibility:visible;mso-wrap-style:square;v-text-anchor:middle" o:gfxdata="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" fillcolor="black [3213]" stroked="f" strokeweight="2pt"/>
+                  <v:shape id="Text Box 83" o:spid="_x0000_s1062" type="#_x0000_t202" style="position:absolute;left:2658;top:537;width:1130;height:660;rotation:90;visibility:visible;mso-wrap-style:square;v-text-anchor:top" o:gfxdata="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" filled="f" stroked="f" strokeweight=".5pt">
                     <v:textbox inset="0,0,0,0">
                       <w:txbxContent>
                         <w:p>
@@ -2273,7 +2578,7 @@
                       </w:txbxContent>
                     </v:textbox>
                   </v:shape>
-                  <v:shape id="Text Box 85" o:spid="_x0000_s1062" type="#_x0000_t202" style="position:absolute;left:1583;top:-233;width:1130;height:1596;rotation:90;visibility:visible;mso-wrap-style:square;v-text-anchor:top" o:gfxdata="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" filled="f" stroked="f" strokeweight=".5pt">
+                  <v:shape id="Text Box 85" o:spid="_x0000_s1063" type="#_x0000_t202" style="position:absolute;left:1583;top:-233;width:1130;height:1596;rotation:90;visibility:visible;mso-wrap-style:square;v-text-anchor:top" o:gfxdata="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" filled="f" stroked="f" strokeweight=".5pt">
                     <v:textbox inset="0,0,0,0">
                       <w:txbxContent>
                         <w:p>
@@ -2340,7 +2645,7 @@
                       </w:txbxContent>
                     </v:textbox>
                   </v:shape>
-                  <v:rect id="Rectangle 48" o:spid="_x0000_s1063" style="position:absolute;left:5689;top:402;width:2756;height:870;visibility:visible;mso-wrap-style:square;v-text-anchor:middle" o:gfxdata="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" fillcolor="#5a5a5a [2109]" strokecolor="black [3213]" strokeweight=".25pt"/>
+                  <v:rect id="Rectangle 48" o:spid="_x0000_s1064" style="position:absolute;left:5689;top:402;width:2756;height:870;visibility:visible;mso-wrap-style:square;v-text-anchor:middle" o:gfxdata="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" fillcolor="#5a5a5a [2109]" strokecolor="black [3213]" strokeweight=".25pt"/>
                 </v:group>
               </v:group>
             </w:pict>
@@ -2357,7 +2662,7 @@
         <mc:AlternateContent>
           <mc:Choice Requires="wpg">
             <w:drawing>
-              <wp:anchor distT="0" distB="0" distL="114300" distR="114300" simplePos="0" relativeHeight="251476480" behindDoc="0" locked="0" layoutInCell="1" allowOverlap="1">
+              <wp:anchor distT="0" distB="0" distL="114300" distR="114300" simplePos="0" relativeHeight="251646976" behindDoc="0" locked="0" layoutInCell="1" allowOverlap="1">
                 <wp:simplePos x="0" y="0"/>
                 <wp:positionH relativeFrom="column">
                   <wp:posOffset>4857925</wp:posOffset>
@@ -3465,7 +3770,7 @@
           </mc:Choice>
           <mc:Fallback>
             <w:pict>
-              <v:group w14:anchorId="09EC202F" id="Group 36" o:spid="_x0000_s1026" style="position:absolute;margin-left:382.5pt;margin-top:98.5pt;width:95.25pt;height:7.45pt;rotation:90;z-index:251476480" coordorigin="" coordsize="39071,3124" o:gfxdata="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">
+              <v:group w14:anchorId="63C45AC0" id="Group 36" o:spid="_x0000_s1026" style="position:absolute;margin-left:382.5pt;margin-top:98.5pt;width:95.25pt;height:7.45pt;rotation:90;z-index:251646976" coordorigin="" coordsize="39071,3124" o:gfxdata="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">
                 <o:lock v:ext="edit" aspectratio="t"/>
                 <v:group id="Group 34" o:spid="_x0000_s1027" style="position:absolute;width:39071;height:1295" coordsize="39071,1295" o:gfxdata="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">
                   <v:shape id="Trapezoid 2" o:spid="_x0000_s1028" style="position:absolute;width:971;height:1295;visibility:visible;mso-wrap-style:square;v-text-anchor:middle" coordsize="97155,129540" o:gfxdata="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" path="m,129540l24289,,72866,,97155,129540,,129540xe" filled="f" stroked="f" strokeweight="2pt">
@@ -3563,7 +3868,7 @@
         <mc:AlternateContent>
           <mc:Choice Requires="wpg">
             <w:drawing>
-              <wp:anchor distT="0" distB="0" distL="114300" distR="114300" simplePos="0" relativeHeight="251479552" behindDoc="0" locked="0" layoutInCell="1" allowOverlap="1">
+              <wp:anchor distT="0" distB="0" distL="114300" distR="114300" simplePos="0" relativeHeight="251649024" behindDoc="0" locked="0" layoutInCell="1" allowOverlap="1">
                 <wp:simplePos x="0" y="0"/>
                 <wp:positionH relativeFrom="column">
                   <wp:posOffset>4857925</wp:posOffset>
@@ -4671,7 +4976,7 @@
           </mc:Choice>
           <mc:Fallback>
             <w:pict>
-              <v:group w14:anchorId="49056949" id="Group 51" o:spid="_x0000_s1026" style="position:absolute;margin-left:382.5pt;margin-top:161.65pt;width:95.25pt;height:7.45pt;rotation:90;z-index:251479552" coordsize="39071,3124" o:gfxdata="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">
+              <v:group w14:anchorId="15D3865F" id="Group 51" o:spid="_x0000_s1026" style="position:absolute;margin-left:382.5pt;margin-top:161.65pt;width:95.25pt;height:7.45pt;rotation:90;z-index:251649024" coordsize="39071,3124" o:gfxdata="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">
                 <o:lock v:ext="edit" aspectratio="t"/>
                 <v:group id="Group 52" o:spid="_x0000_s1027" style="position:absolute;width:39071;height:1295" coordsize="39071,1295" o:gfxdata="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">
                   <v:shape id="Trapezoid 53" o:spid="_x0000_s1028" style="position:absolute;width:971;height:1295;visibility:visible;mso-wrap-style:square;v-text-anchor:middle" coordsize="97155,129540" o:gfxdata="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" path="m,129540l24289,,72866,,97155,129540,,129540xe" filled="f" stroked="f" strokeweight="2pt">
@@ -4769,173 +5074,16 @@
         <mc:AlternateContent>
           <mc:Choice Requires="wps">
             <w:drawing>
-              <wp:anchor distT="0" distB="0" distL="114300" distR="114300" simplePos="0" relativeHeight="251589120" behindDoc="0" locked="0" layoutInCell="1" allowOverlap="1" wp14:anchorId="4CAA7BD7" wp14:editId="435DBB40">
+              <wp:anchor distT="0" distB="0" distL="114300" distR="114300" simplePos="0" relativeHeight="251654144" behindDoc="0" locked="0" layoutInCell="1" allowOverlap="1" wp14:anchorId="7DE55F69" wp14:editId="638A4530">
                 <wp:simplePos x="0" y="0"/>
                 <wp:positionH relativeFrom="column">
-                  <wp:posOffset>959397</wp:posOffset>
+                  <wp:posOffset>782955</wp:posOffset>
                 </wp:positionH>
                 <wp:positionV relativeFrom="paragraph">
-                  <wp:posOffset>1389380</wp:posOffset>
-                </wp:positionV>
-                <wp:extent cx="506730" cy="418161"/>
-                <wp:effectExtent l="0" t="0" r="7620" b="1270"/>
-                <wp:wrapNone/>
-                <wp:docPr id="134" name="Text Box 134"/>
-                <wp:cNvGraphicFramePr/>
-                <a:graphic xmlns:a="http://schemas.openxmlformats.org/drawingml/2006/main">
-                  <a:graphicData uri="http://schemas.microsoft.com/office/word/2010/wordprocessingShape">
-                    <wps:wsp>
-                      <wps:cNvSpPr txBox="1"/>
-                      <wps:spPr>
-                        <a:xfrm>
-                          <a:off x="0" y="0"/>
-                          <a:ext cx="506730" cy="418161"/>
-                        </a:xfrm>
-                        <a:prstGeom prst="rect">
-                          <a:avLst/>
-                        </a:prstGeom>
-                        <a:noFill/>
-                        <a:ln w="6350">
-                          <a:noFill/>
-                        </a:ln>
-                        <a:effectLst/>
-                      </wps:spPr>
-                      <wps:style>
-                        <a:lnRef idx="0">
-                          <a:schemeClr val="accent1"/>
-                        </a:lnRef>
-                        <a:fillRef idx="0">
-                          <a:schemeClr val="accent1"/>
-                        </a:fillRef>
-                        <a:effectRef idx="0">
-                          <a:schemeClr val="accent1"/>
-                        </a:effectRef>
-                        <a:fontRef idx="minor">
-                          <a:schemeClr val="dk1"/>
-                        </a:fontRef>
-                      </wps:style>
-                      <wps:txbx>
-                        <w:txbxContent>
-                          <w:p>
-                            <w:pPr>
-                              <w:spacing w:after="0" w:line="240" w:lineRule="auto"/>
-                              <w:jc w:val="center"/>
-                              <w:rPr>
-                                <w:sz w:val="18"/>
-                              </w:rPr>
-                            </w:pPr>
-                            <w:proofErr w:type="gramStart"/>
-                            <w:r>
-                              <w:rPr>
-                                <w:sz w:val="18"/>
-                              </w:rPr>
-                              <w:t>incident</w:t>
-                            </w:r>
-                            <w:proofErr w:type="gramEnd"/>
-                          </w:p>
-                          <w:p>
-                            <w:pPr>
-                              <w:spacing w:after="0" w:line="240" w:lineRule="auto"/>
-                              <w:jc w:val="center"/>
-                              <w:rPr>
-                                <w:sz w:val="18"/>
-                              </w:rPr>
-                            </w:pPr>
-                            <w:proofErr w:type="gramStart"/>
-                            <w:r>
-                              <w:rPr>
-                                <w:sz w:val="18"/>
-                              </w:rPr>
-                              <w:t>beam</w:t>
-                            </w:r>
-                            <w:proofErr w:type="gramEnd"/>
-                          </w:p>
-                        </w:txbxContent>
-                      </wps:txbx>
-                      <wps:bodyPr rot="0" spcFirstLastPara="0" vertOverflow="overflow" horzOverflow="overflow" vert="horz" wrap="square" lIns="0" tIns="45720" rIns="0" bIns="45720" numCol="1" spcCol="0" rtlCol="0" fromWordArt="0" anchor="b" anchorCtr="0" forceAA="0" compatLnSpc="1">
-                        <a:prstTxWarp prst="textNoShape">
-                          <a:avLst/>
-                        </a:prstTxWarp>
-                        <a:noAutofit/>
-                      </wps:bodyPr>
-                    </wps:wsp>
-                  </a:graphicData>
-                </a:graphic>
-                <wp14:sizeRelH relativeFrom="margin">
-                  <wp14:pctWidth>0</wp14:pctWidth>
-                </wp14:sizeRelH>
-                <wp14:sizeRelV relativeFrom="margin">
-                  <wp14:pctHeight>0</wp14:pctHeight>
-                </wp14:sizeRelV>
-              </wp:anchor>
-            </w:drawing>
-          </mc:Choice>
-          <mc:Fallback>
-            <w:pict>
-              <v:shape w14:anchorId="4CAA7BD7" id="Text Box 134" o:spid="_x0000_s1064" type="#_x0000_t202" style="position:absolute;margin-left:75.55pt;margin-top:109.4pt;width:39.9pt;height:32.95pt;z-index:251589120;visibility:visible;mso-wrap-style:square;mso-width-percent:0;mso-height-percent:0;mso-wrap-distance-left:9pt;mso-wrap-distance-top:0;mso-wrap-distance-right:9pt;mso-wrap-distance-bottom:0;mso-position-horizontal:absolute;mso-position-horizontal-relative:text;mso-position-vertical:absolute;mso-position-vertical-relative:text;mso-width-percent:0;mso-height-percent:0;mso-width-relative:margin;mso-height-relative:margin;v-text-anchor:bottom" o:gfxdata="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" filled="f" stroked="f" strokeweight=".5pt">
-                <v:textbox inset="0,,0">
-                  <w:txbxContent>
-                    <w:p>
-                      <w:pPr>
-                        <w:spacing w:after="0" w:line="240" w:lineRule="auto"/>
-                        <w:jc w:val="center"/>
-                        <w:rPr>
-                          <w:sz w:val="18"/>
-                        </w:rPr>
-                      </w:pPr>
-                      <w:proofErr w:type="gramStart"/>
-                      <w:r>
-                        <w:rPr>
-                          <w:sz w:val="18"/>
-                        </w:rPr>
-                        <w:t>incident</w:t>
-                      </w:r>
-                      <w:proofErr w:type="gramEnd"/>
-                    </w:p>
-                    <w:p>
-                      <w:pPr>
-                        <w:spacing w:after="0" w:line="240" w:lineRule="auto"/>
-                        <w:jc w:val="center"/>
-                        <w:rPr>
-                          <w:sz w:val="18"/>
-                        </w:rPr>
-                      </w:pPr>
-                      <w:proofErr w:type="gramStart"/>
-                      <w:r>
-                        <w:rPr>
-                          <w:sz w:val="18"/>
-                        </w:rPr>
-                        <w:t>beam</w:t>
-                      </w:r>
-                      <w:proofErr w:type="gramEnd"/>
-                    </w:p>
-                  </w:txbxContent>
-                </v:textbox>
-              </v:shape>
-            </w:pict>
-          </mc:Fallback>
-        </mc:AlternateContent>
-      </w:r>
-      <w:r>
-        <w:rPr>
-          <w:rFonts w:ascii="Times New Roman" w:hAnsi="Times New Roman" w:cs="Times New Roman"/>
-          <w:noProof/>
-          <w:sz w:val="24"/>
-          <w:szCs w:val="24"/>
-        </w:rPr>
-        <mc:AlternateContent>
-          <mc:Choice Requires="wps">
-            <w:drawing>
-              <wp:anchor distT="0" distB="0" distL="114300" distR="114300" simplePos="0" relativeHeight="251592192" behindDoc="0" locked="0" layoutInCell="1" allowOverlap="1" wp14:anchorId="7DE55F69" wp14:editId="638A4530">
-                <wp:simplePos x="0" y="0"/>
-                <wp:positionH relativeFrom="column">
-                  <wp:posOffset>783021</wp:posOffset>
-                </wp:positionH>
-                <wp:positionV relativeFrom="paragraph">
-                  <wp:posOffset>1622721</wp:posOffset>
+                  <wp:posOffset>1618615</wp:posOffset>
                 </wp:positionV>
                 <wp:extent cx="880745" cy="0"/>
-                <wp:effectExtent l="0" t="76200" r="14605" b="114300"/>
+                <wp:effectExtent l="0" t="76200" r="33655" b="95250"/>
                 <wp:wrapNone/>
                 <wp:docPr id="115" name="Straight Arrow Connector 115"/>
                 <wp:cNvGraphicFramePr/>
@@ -4955,7 +5103,7 @@
                           <a:solidFill>
                             <a:schemeClr val="tx1"/>
                           </a:solidFill>
-                          <a:tailEnd type="arrow"/>
+                          <a:tailEnd type="arrow" w="sm" len="sm"/>
                         </a:ln>
                       </wps:spPr>
                       <wps:style>
@@ -4981,12 +5129,8 @@
           </mc:Choice>
           <mc:Fallback>
             <w:pict>
-              <v:shapetype w14:anchorId="1EC4EFD0" id="_x0000_t32" coordsize="21600,21600" o:spt="32" o:oned="t" path="m,l21600,21600e" filled="f">
-                <v:path arrowok="t" fillok="f" o:connecttype="none"/>
-                <o:lock v:ext="edit" shapetype="t"/>
-              </v:shapetype>
-              <v:shape id="Straight Arrow Connector 115" o:spid="_x0000_s1026" type="#_x0000_t32" style="position:absolute;margin-left:61.65pt;margin-top:127.75pt;width:69.35pt;height:0;z-index:251592192;visibility:visible;mso-wrap-style:square;mso-wrap-distance-left:9pt;mso-wrap-distance-top:0;mso-wrap-distance-right:9pt;mso-wrap-distance-bottom:0;mso-position-horizontal:absolute;mso-position-horizontal-relative:text;mso-position-vertical:absolute;mso-position-vertical-relative:text" o:gfxdata="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" strokecolor="black [3213]">
-                <v:stroke endarrow="open"/>
+              <v:shape w14:anchorId="6BF36F71" id="Straight Arrow Connector 115" o:spid="_x0000_s1026" type="#_x0000_t32" style="position:absolute;margin-left:61.65pt;margin-top:127.45pt;width:69.35pt;height:0;z-index:251654144;visibility:visible;mso-wrap-style:square;mso-wrap-distance-left:9pt;mso-wrap-distance-top:0;mso-wrap-distance-right:9pt;mso-wrap-distance-bottom:0;mso-position-horizontal:absolute;mso-position-horizontal-relative:text;mso-position-vertical:absolute;mso-position-vertical-relative:text" o:gfxdata="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" strokecolor="black [3213]">
+                <v:stroke endarrow="open" endarrowwidth="narrow" endarrowlength="short"/>
               </v:shape>
             </w:pict>
           </mc:Fallback>
@@ -5714,7 +5858,7 @@
                   <wp:posOffset>1426029</wp:posOffset>
                 </wp:positionV>
                 <wp:extent cx="1566545" cy="426720"/>
-                <wp:effectExtent l="0" t="57150" r="52705" b="49530"/>
+                <wp:effectExtent l="0" t="57150" r="52705" b="30480"/>
                 <wp:wrapNone/>
                 <wp:docPr id="138" name="scattered beam"/>
                 <wp:cNvGraphicFramePr/>
@@ -5821,7 +5965,7 @@
                             <a:solidFill>
                               <a:schemeClr val="tx1"/>
                             </a:solidFill>
-                            <a:tailEnd type="arrow"/>
+                            <a:tailEnd type="arrow" w="sm" len="sm"/>
                           </a:ln>
                         </wps:spPr>
                         <wps:style>
@@ -5855,7 +5999,7 @@
                             <a:solidFill>
                               <a:schemeClr val="tx1"/>
                             </a:solidFill>
-                            <a:tailEnd type="arrow"/>
+                            <a:tailEnd type="arrow" w="sm" len="sm"/>
                           </a:ln>
                         </wps:spPr>
                         <wps:style>
@@ -5889,7 +6033,7 @@
                             <a:solidFill>
                               <a:schemeClr val="tx1"/>
                             </a:solidFill>
-                            <a:tailEnd type="arrow"/>
+                            <a:tailEnd type="arrow" w="sm" len="sm"/>
                           </a:ln>
                         </wps:spPr>
                         <wps:style>
@@ -5916,7 +6060,7 @@
           </mc:Choice>
           <mc:Fallback>
             <w:pict>
-              <v:group w14:anchorId="0C977250" id="scattered beam" o:spid="_x0000_s1075" style="position:absolute;margin-left:160.3pt;margin-top:112.3pt;width:123.35pt;height:33.6pt;z-index:251785216" coordsize="15665,4267" o:gfxdata="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">
+              <v:group w14:anchorId="0C977250" id="scattered beam" o:spid="_x0000_s1075" style="position:absolute;margin-left:160.3pt;margin-top:112.3pt;width:123.35pt;height:33.6pt;z-index:251785216" coordsize="15665,4267" o:gfxdata="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">
                 <v:shape id="Text Box 135" o:spid="_x0000_s1076" type="#_x0000_t202" style="position:absolute;left:8545;width:6807;height:4267;visibility:visible;mso-wrap-style:square;v-text-anchor:top" o:gfxdata="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" filled="f" stroked="f" strokeweight=".5pt">
                   <v:textbox>
                     <w:txbxContent>
@@ -5957,14 +6101,14 @@
                     </w:txbxContent>
                   </v:textbox>
                 </v:shape>
-                <v:shape id="Straight Arrow Connector 131" o:spid="_x0000_s1077" type="#_x0000_t32" style="position:absolute;top:1905;width:15665;height:0;visibility:visible;mso-wrap-style:square" o:connectortype="straight" o:gfxdata="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" strokecolor="black [3213]">
-                  <v:stroke endarrow="open"/>
+                <v:shape id="Straight Arrow Connector 131" o:spid="_x0000_s1077" type="#_x0000_t32" style="position:absolute;top:1905;width:15665;height:0;visibility:visible;mso-wrap-style:square" o:connectortype="straight" o:gfxdata="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" strokecolor="black [3213]">
+                  <v:stroke endarrow="open" endarrowwidth="narrow" endarrowlength="short"/>
                 </v:shape>
-                <v:shape id="Straight Arrow Connector 132" o:spid="_x0000_s1078" type="#_x0000_t32" style="position:absolute;top:2503;width:15665;height:1249;visibility:visible;mso-wrap-style:square" o:connectortype="straight" o:gfxdata="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" strokecolor="black [3213]">
-                  <v:stroke endarrow="open"/>
+                <v:shape id="Straight Arrow Connector 132" o:spid="_x0000_s1078" type="#_x0000_t32" style="position:absolute;top:2503;width:15665;height:1249;visibility:visible;mso-wrap-style:square" o:connectortype="straight" o:gfxdata="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" strokecolor="black [3213]">
+                  <v:stroke endarrow="open" endarrowwidth="narrow" endarrowlength="short"/>
                 </v:shape>
-                <v:shape id="Straight Arrow Connector 133" o:spid="_x0000_s1079" type="#_x0000_t32" style="position:absolute;top:108;width:15665;height:1226;flip:y;visibility:visible;mso-wrap-style:square" o:connectortype="straight" o:gfxdata="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" strokecolor="black [3213]">
-                  <v:stroke endarrow="open"/>
+                <v:shape id="Straight Arrow Connector 133" o:spid="_x0000_s1079" type="#_x0000_t32" style="position:absolute;top:108;width:15665;height:1226;flip:y;visibility:visible;mso-wrap-style:square" o:connectortype="straight" o:gfxdata="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" strokecolor="black [3213]">
+                  <v:stroke endarrow="open" endarrowwidth="narrow" endarrowlength="short"/>
                 </v:shape>
               </v:group>
             </w:pict>
@@ -6156,7 +6300,7 @@
           </mc:Choice>
           <mc:Fallback>
             <w:pict>
-              <v:group w14:anchorId="25AEA047" id="slits" o:spid="_x0000_s1026" style="position:absolute;margin-left:135.85pt;margin-top:106.05pt;width:19.85pt;height:66.5pt;z-index:251723776" coordsize="2520,8448" o:gfxdata="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">
+              <v:group w14:anchorId="7D8B192C" id="slits" o:spid="_x0000_s1026" style="position:absolute;margin-left:135.85pt;margin-top:106.05pt;width:19.85pt;height:66.5pt;z-index:251723776" coordsize="2520,8448" o:gfxdata="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">
                 <v:rect id="Rectangle 94" o:spid="_x0000_s1027" style="position:absolute;left:127;top:725;width:2393;height:4134;visibility:visible;mso-wrap-style:square;v-text-anchor:middle" o:gfxdata="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" fillcolor="#a5a5a5 [2092]" stroked="f" strokeweight="2pt"/>
                 <v:line id="Straight Connector 99" o:spid="_x0000_s1028" style="position:absolute;visibility:visible;mso-wrap-style:square" from="0,0" to="0,2184" o:connectortype="straight" o:gfxdata="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" strokecolor="black [3213]" strokeweight="1.5pt"/>
                 <v:line id="Straight Connector 100" o:spid="_x0000_s1029" style="position:absolute;visibility:visible;mso-wrap-style:square" from="0,2431" to="0,2983" o:connectortype="straight" o:gfxdata="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" strokecolor="black [3213]" strokeweight="1.5pt"/>
@@ -6442,7 +6586,7 @@
           </mc:Choice>
           <mc:Fallback>
             <w:pict>
-              <v:group w14:anchorId="232F881C" id="laser" o:spid="_x0000_s1026" style="position:absolute;margin-left:33pt;margin-top:111.55pt;width:21.85pt;height:32.55pt;z-index:251743232" coordsize="277495,413385" o:gfxdata="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">
+              <v:group w14:anchorId="50801743" id="laser" o:spid="_x0000_s1026" style="position:absolute;margin-left:33pt;margin-top:111.55pt;width:21.85pt;height:32.55pt;z-index:251743232" coordsize="277495,413385" o:gfxdata="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">
                 <v:group id="Group 110" o:spid="_x0000_s1027" style="position:absolute;top:61686;width:68580;height:55245" coordsize="68580,55245" o:gfxdata="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">
                   <v:line id="Straight Connector 102" o:spid="_x0000_s1028" style="position:absolute;visibility:visible;mso-wrap-style:square" from="0,0" to="0,55245" o:connectortype="straight" o:gfxdata="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" strokecolor="black [3213]" strokeweight="1.5pt"/>
                   <v:line id="Straight Connector 107" o:spid="_x0000_s1029" style="position:absolute;visibility:visible;mso-wrap-style:square" from="0,29028" to="68580,29028" o:connectortype="straight" o:gfxdata="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" strokecolor="black [3213]" strokeweight="1.5pt"/>

</xml_diff>